<commit_message>
Refactoring: New templates for the new formatter in templates, no longer in Excel
</commit_message>
<xml_diff>
--- a/data/mock_data/template_brief.docx
+++ b/data/mock_data/template_brief.docx
@@ -5,23 +5,17 @@
     <w:p>
       <w:pPr>
         <w:pStyle w:val="Title"/>
-        <w:jc w:val="center"/>
       </w:pPr>
       <w:r>
-        <w:t>Executive Project Brief</w:t>
-      </w:r>
-    </w:p>
-    <w:p>
-      <w:r>
-        <w:t>Confidential document prepared for:</w:t>
+        <w:t>CLIENT TECHNICAL PROFILE Status Report</w:t>
       </w:r>
     </w:p>
     <w:p>
       <w:pPr>
-        <w:pStyle w:val="Quote"/>
+        <w:jc w:val="center"/>
       </w:pPr>
       <w:r>
-        <w:t>{{ client_name }}</w:t>
+        <w:t>{{ client_photo | format_image('3', '3') }}</w:t>
       </w:r>
     </w:p>
     <w:p>
@@ -29,27 +23,130 @@
         <w:pStyle w:val="Heading1"/>
       </w:pPr>
       <w:r>
-        <w:t>Project Overview</w:t>
+        <w:t>System Status &amp; Metrics</w:t>
+      </w:r>
+    </w:p>
+    <w:p>
+      <w:r>
+        <w:t xml:space="preserve">[ </w:t>
+      </w:r>
+      <w:r>
+        <w:t>{{ is_active | format_bool('checkbox') }}</w:t>
+      </w:r>
+      <w:r>
+        <w:t xml:space="preserve"> ] Account Active status verified.</w:t>
+      </w:r>
+    </w:p>
+    <w:p>
+      <w:r>
+        <w:t xml:space="preserve">Current Debt Flag: </w:t>
+      </w:r>
+      <w:r>
+        <w:rPr>
+          <w:b/>
+        </w:rPr>
+        <w:t>{{ has_debt | format_bool('yesno') }}</w:t>
       </w:r>
     </w:p>
     <w:p>
       <w:pPr>
-        <w:pStyle w:val="ListBullet"/>
+        <w:pStyle w:val="Heading2"/>
       </w:pPr>
       <w:r>
-        <w:t>This project is valued at {{ contract_value }} and will commence on {{ start_date }}.</w:t>
+        <w:t>Performance Data</w:t>
+      </w:r>
+    </w:p>
+    <w:tbl>
+      <w:tblPr>
+        <w:tblStyle w:val="TableGrid"/>
+        <w:tblW w:type="auto" w:w="0"/>
+        <w:tblLook w:firstColumn="1" w:firstRow="1" w:lastColumn="0" w:lastRow="0" w:noHBand="0" w:noVBand="1" w:val="04A0"/>
+      </w:tblPr>
+      <w:tblGrid>
+        <w:gridCol w:w="4320"/>
+        <w:gridCol w:w="4320"/>
+      </w:tblGrid>
+      <w:tr>
+        <w:tc>
+          <w:tcPr>
+            <w:tcW w:type="dxa" w:w="4320"/>
+          </w:tcPr>
+          <w:p>
+            <w:r>
+              <w:t>Metric</w:t>
+            </w:r>
+          </w:p>
+        </w:tc>
+        <w:tc>
+          <w:tcPr>
+            <w:tcW w:type="dxa" w:w="4320"/>
+          </w:tcPr>
+          <w:p>
+            <w:r>
+              <w:t>Value / Formatting Demo</w:t>
+            </w:r>
+          </w:p>
+        </w:tc>
+      </w:tr>
+      <w:tr>
+        <w:tc>
+          <w:tcPr>
+            <w:tcW w:type="dxa" w:w="4320"/>
+          </w:tcPr>
+          <w:p>
+            <w:r>
+              <w:t>Completion Rate</w:t>
+            </w:r>
+          </w:p>
+        </w:tc>
+        <w:tc>
+          <w:tcPr>
+            <w:tcW w:type="dxa" w:w="4320"/>
+          </w:tcPr>
+          <w:p>
+            <w:r>
+              <w:t>{{ completion_rate | format_number('percent', '1') }}</w:t>
+            </w:r>
+          </w:p>
+        </w:tc>
+      </w:tr>
+      <w:tr>
+        <w:tc>
+          <w:tcPr>
+            <w:tcW w:type="dxa" w:w="4320"/>
+          </w:tcPr>
+          <w:p>
+            <w:r>
+              <w:t>Workflow Status Code</w:t>
+            </w:r>
+          </w:p>
+        </w:tc>
+        <w:tc>
+          <w:tcPr>
+            <w:tcW w:type="dxa" w:w="4320"/>
+          </w:tcPr>
+          <w:p>
+            <w:r>
+              <w:t>{{ status_code | format_logic('10=Approved Process', '20=Pending Review', '30=Rejected', 'Unknown Status') }}</w:t>
+            </w:r>
+          </w:p>
+        </w:tc>
+      </w:tr>
+    </w:tbl>
+    <w:p>
+      <w:pPr>
+        <w:pStyle w:val="Heading2"/>
+      </w:pPr>
+      <w:r>
+        <w:t>Raw Data Dump (For Verification)</w:t>
       </w:r>
     </w:p>
     <w:p>
-      <w:pPr>
-        <w:pStyle w:val="ListBullet"/>
-      </w:pPr>
       <w:r>
-        <w:t>Tax Reference: {{ tax_id }}</w:t>
+        <w:t>Raw Value: {{ contract_value }}</w:t>
       </w:r>
     </w:p>
     <w:sectPr>
-      <w:footerReference w:type="default" r:id="rId9"/>
       <w:pgSz w:w="12240" w:h="15840"/>
       <w:pgMar w:top="1440" w:right="1800" w:bottom="1440" w:left="1800" w:header="720" w:footer="720" w:gutter="0"/>
       <w:cols w:space="720"/>
@@ -57,19 +154,6 @@
     </w:sectPr>
   </w:body>
 </w:document>
-</file>
-
-<file path=word/footer1.xml><?xml version="1.0" encoding="utf-8"?>
-<w:ftr xmlns:m="http://schemas.openxmlformats.org/officeDocument/2006/math" xmlns:mc="http://schemas.openxmlformats.org/markup-compatibility/2006" xmlns:mo="http://schemas.microsoft.com/office/mac/office/2008/main" xmlns:mv="urn:schemas-microsoft-com:mac:vml" xmlns:o="urn:schemas-microsoft-com:office:office" xmlns:r="http://schemas.openxmlformats.org/officeDocument/2006/relationships" xmlns:v="urn:schemas-microsoft-com:vml" xmlns:w10="urn:schemas-microsoft-com:office:word" xmlns:w14="http://schemas.microsoft.com/office/word/2010/wordml" xmlns:w="http://schemas.openxmlformats.org/wordprocessingml/2006/main" xmlns:wne="http://schemas.microsoft.com/office/word/2006/wordml" xmlns:wp14="http://schemas.microsoft.com/office/word/2010/wordprocessingDrawing" xmlns:wp="http://schemas.openxmlformats.org/drawingml/2006/wordprocessingDrawing" xmlns:wpc="http://schemas.microsoft.com/office/word/2010/wordprocessingCanvas" xmlns:wpg="http://schemas.microsoft.com/office/word/2010/wordprocessingGroup" xmlns:wpi="http://schemas.microsoft.com/office/word/2010/wordprocessingInk" xmlns:wps="http://schemas.microsoft.com/office/word/2010/wordprocessingShape" mc:Ignorable="w14 wp14">
-  <w:p>
-    <w:pPr>
-      <w:pStyle w:val="Footer"/>
-    </w:pPr>
-    <w:r>
-      <w:t>Generated by DocGenius | Risk Level: {{ risk_level }}</w:t>
-    </w:r>
-  </w:p>
-</w:ftr>
 </file>
 
 <file path=word/numbering.xml><?xml version="1.0" encoding="utf-8"?>

</xml_diff>

<commit_message>
Refactoring: Fixes in engine.py
</commit_message>
<xml_diff>
--- a/data/mock_data/template_brief.docx
+++ b/data/mock_data/template_brief.docx
@@ -15,6 +15,9 @@
         <w:jc w:val="center"/>
       </w:pPr>
       <w:r>
+        <w:rPr>
+          <w:noProof/>
+        </w:rPr>
         <w:t>{{ client_photo | format_image('3', '3') }}</w:t>
       </w:r>
     </w:p>
@@ -31,7 +34,10 @@
         <w:t xml:space="preserve">[ </w:t>
       </w:r>
       <w:r>
-        <w:t>{{ is_active | format_bool('checkbox') }}</w:t>
+        <w:rPr>
+          <w:noProof/>
+        </w:rPr>
+        <w:t>{{ is_active | format_bool('check') }}</w:t>
       </w:r>
       <w:r>
         <w:t xml:space="preserve"> ] Account Active status verified.</w:t>
@@ -44,6 +50,7 @@
       <w:r>
         <w:rPr>
           <w:b/>
+          <w:noProof/>
         </w:rPr>
         <w:t>{{ has_debt | format_bool('yesno') }}</w:t>
       </w:r>
@@ -105,6 +112,9 @@
           </w:tcPr>
           <w:p>
             <w:r>
+              <w:rPr>
+                <w:noProof/>
+              </w:rPr>
               <w:t>{{ completion_rate | format_number('percent', '1') }}</w:t>
             </w:r>
           </w:p>
@@ -127,6 +137,9 @@
           </w:tcPr>
           <w:p>
             <w:r>
+              <w:rPr>
+                <w:noProof/>
+              </w:rPr>
               <w:t>{{ status_code | format_logic('10=Approved Process', '20=Pending Review', '30=Rejected', 'Unknown Status') }}</w:t>
             </w:r>
           </w:p>
@@ -143,7 +156,13 @@
     </w:p>
     <w:p>
       <w:r>
-        <w:t>Raw Value: {{ contract_value }}</w:t>
+        <w:t xml:space="preserve">Raw Value: </w:t>
+      </w:r>
+      <w:r>
+        <w:rPr>
+          <w:noProof/>
+        </w:rPr>
+        <w:t>{{ contract_value }}</w:t>
       </w:r>
     </w:p>
     <w:sectPr>

</xml_diff>

<commit_message>
New templates for exhaustive testing
</commit_message>
<xml_diff>
--- a/data/mock_data/template_brief.docx
+++ b/data/mock_data/template_brief.docx
@@ -5,73 +5,21 @@
     <w:p>
       <w:pPr>
         <w:pStyle w:val="Title"/>
-      </w:pPr>
-      <w:r>
-        <w:t>CLIENT TECHNICAL PROFILE Status Report</w:t>
-      </w:r>
-    </w:p>
-    <w:p>
-      <w:pPr>
         <w:jc w:val="center"/>
       </w:pPr>
       <w:r>
-        <w:rPr>
-          <w:noProof/>
-        </w:rPr>
-        <w:t>{{ client_photo | format_image('3', '3') }}</w:t>
-      </w:r>
-    </w:p>
-    <w:p>
-      <w:pPr>
-        <w:pStyle w:val="Heading1"/>
-      </w:pPr>
-      <w:r>
-        <w:t>System Status &amp; Metrics</w:t>
-      </w:r>
-    </w:p>
-    <w:p>
-      <w:r>
-        <w:t xml:space="preserve">[ </w:t>
-      </w:r>
-      <w:r>
-        <w:rPr>
-          <w:noProof/>
-        </w:rPr>
-        <w:t>{{ is_active | format_bool('check') }}</w:t>
-      </w:r>
-      <w:r>
-        <w:t xml:space="preserve"> ] Account Active status verified.</w:t>
-      </w:r>
-    </w:p>
-    <w:p>
-      <w:r>
-        <w:t xml:space="preserve">Current Debt Flag: </w:t>
-      </w:r>
-      <w:r>
-        <w:rPr>
-          <w:b/>
-          <w:noProof/>
-        </w:rPr>
-        <w:t>{{ has_debt | format_bool('yesno') }}</w:t>
-      </w:r>
-    </w:p>
-    <w:p>
-      <w:pPr>
-        <w:pStyle w:val="Heading2"/>
-      </w:pPr>
-      <w:r>
-        <w:t>Performance Data</w:t>
+        <w:t>EXECUTIVE BRIEFING</w:t>
       </w:r>
     </w:p>
     <w:tbl>
       <w:tblPr>
-        <w:tblStyle w:val="TableGrid"/>
         <w:tblW w:type="auto" w:w="0"/>
+        <w:tblLayout w:type="fixed"/>
         <w:tblLook w:firstColumn="1" w:firstRow="1" w:lastColumn="0" w:lastRow="0" w:noHBand="0" w:noVBand="1" w:val="04A0"/>
       </w:tblPr>
       <w:tblGrid>
-        <w:gridCol w:w="4320"/>
-        <w:gridCol w:w="4320"/>
+        <w:gridCol w:w="2268"/>
+        <w:gridCol w:w="6803"/>
       </w:tblGrid>
       <w:tr>
         <w:tc>
@@ -80,29 +28,10 @@
           </w:tcPr>
           <w:p>
             <w:r>
-              <w:t>Metric</w:t>
-            </w:r>
-          </w:p>
-        </w:tc>
-        <w:tc>
-          <w:tcPr>
-            <w:tcW w:type="dxa" w:w="4320"/>
-          </w:tcPr>
-          <w:p>
-            <w:r>
-              <w:t>Value / Formatting Demo</w:t>
-            </w:r>
-          </w:p>
-        </w:tc>
-      </w:tr>
-      <w:tr>
-        <w:tc>
-          <w:tcPr>
-            <w:tcW w:type="dxa" w:w="4320"/>
-          </w:tcPr>
-          <w:p>
-            <w:r>
-              <w:t>Completion Rate</w:t>
+              <w:rPr>
+                <w:noProof/>
+              </w:rPr>
+              <w:t>{{ ceo_img | format_image('3.5', '3.5') }}</w:t>
             </w:r>
           </w:p>
         </w:tc>
@@ -113,56 +42,92 @@
           <w:p>
             <w:r>
               <w:rPr>
-                <w:noProof/>
+                <w:rFonts w:ascii="Calibri" w:hAnsi="Calibri"/>
+                <w:b/>
+                <w:color w:val="1F4E78"/>
+                <w:sz w:val="28"/>
               </w:rPr>
-              <w:t>{{ completion_rate | format_number('percent', '1') }}</w:t>
+              <w:t>{{ company | format_string('upper') }}</w:t>
+              <w:br/>
             </w:r>
-          </w:p>
-        </w:tc>
-      </w:tr>
-      <w:tr>
-        <w:tc>
-          <w:tcPr>
-            <w:tcW w:type="dxa" w:w="4320"/>
-          </w:tcPr>
-          <w:p>
             <w:r>
-              <w:t>Workflow Status Code</w:t>
+              <w:t xml:space="preserve">CEO: </w:t>
             </w:r>
-          </w:p>
-        </w:tc>
-        <w:tc>
-          <w:tcPr>
-            <w:tcW w:type="dxa" w:w="4320"/>
-          </w:tcPr>
-          <w:p>
             <w:r>
               <w:rPr>
                 <w:noProof/>
               </w:rPr>
-              <w:t>{{ status_code | format_logic('10=Approved Process', '20=Pending Review', '30=Rejected', 'Unknown Status') }}</w:t>
+              <w:t>{{ ceo_name | format_logic('default', 'Confidential') }}</w:t>
+            </w:r>
+            <w:r>
+              <w:br/>
+              <w:t xml:space="preserve">Established: </w:t>
+            </w:r>
+            <w:r>
+              <w:rPr>
+                <w:noProof/>
+              </w:rPr>
+              <w:t>{{ founded_date | format_date('year') }}</w:t>
             </w:r>
           </w:p>
         </w:tc>
       </w:tr>
     </w:tbl>
     <w:p>
+      <w:r>
+        <w:br/>
+      </w:r>
+    </w:p>
+    <w:p>
       <w:pPr>
-        <w:pStyle w:val="Heading2"/>
+        <w:pStyle w:val="Heading1"/>
       </w:pPr>
       <w:r>
-        <w:t>Raw Data Dump (For Verification)</w:t>
+        <w:t>Financial Performance</w:t>
       </w:r>
     </w:p>
     <w:p>
       <w:r>
-        <w:t xml:space="preserve">Raw Value: </w:t>
+        <w:t xml:space="preserve">Fiscal Revenue: </w:t>
+      </w:r>
+      <w:r>
+        <w:rPr>
+          <w:b/>
+          <w:noProof/>
+        </w:rPr>
+        <w:t>{{ revenue_q4 | format_currency('USD') }}</w:t>
+      </w:r>
+    </w:p>
+    <w:p>
+      <w:r>
+        <w:t xml:space="preserve">Growth Trajectory: </w:t>
       </w:r>
       <w:r>
         <w:rPr>
           <w:noProof/>
         </w:rPr>
-        <w:t>{{ contract_value }}</w:t>
+        <w:t>{{ growth_pct | format_number('percent', '2') }}</w:t>
+      </w:r>
+    </w:p>
+    <w:p>
+      <w:pPr>
+        <w:pStyle w:val="Heading1"/>
+      </w:pPr>
+      <w:r>
+        <w:t>Risk Assessment</w:t>
+      </w:r>
+    </w:p>
+    <w:p>
+      <w:r>
+        <w:t xml:space="preserve">Current Status: </w:t>
+      </w:r>
+      <w:r>
+        <w:rPr>
+          <w:b/>
+          <w:color w:val="C80000"/>
+          <w:noProof/>
+        </w:rPr>
+        <w:t>{{ risk_score | format_logic('10=Low Risk (Approved)', '20=Medium Risk (Review)', '30=High Risk (Audit)', 'default', 'Unknown') }}</w:t>
       </w:r>
     </w:p>
     <w:sectPr>

</xml_diff>